<commit_message>
pindahkan form tandatangan ke paling bawah
</commit_message>
<xml_diff>
--- a/PROPOSAL_KEGIATAN_PELATIHAN_KOMPUTER[1] ada logo.docx
+++ b/PROPOSAL_KEGIATAN_PELATIHAN_KOMPUTER[1] ada logo.docx
@@ -3761,6 +3761,159 @@
         <w:pStyle w:val="ListParagraph"/>
         <w:ind w:left="2160"/>
         <w:rPr>
+          <w:rFonts w:ascii="Times New Roman" w:hAnsi="Times New Roman" w:cs="Times New Roman"/>
+        </w:rPr>
+      </w:pPr>
+    </w:p>
+    <w:p>
+      <w:pPr>
+        <w:pStyle w:val="ListParagraph"/>
+        <w:ind w:left="2160"/>
+        <w:rPr>
+          <w:rFonts w:ascii="Times New Roman" w:hAnsi="Times New Roman" w:cs="Times New Roman"/>
+        </w:rPr>
+      </w:pPr>
+    </w:p>
+    <w:p>
+      <w:pPr>
+        <w:pStyle w:val="ListParagraph"/>
+        <w:ind w:left="2160"/>
+        <w:rPr>
+          <w:rFonts w:ascii="Times New Roman" w:hAnsi="Times New Roman" w:cs="Times New Roman"/>
+        </w:rPr>
+      </w:pPr>
+    </w:p>
+    <w:p>
+      <w:pPr>
+        <w:pStyle w:val="ListParagraph"/>
+        <w:ind w:left="2160"/>
+        <w:rPr>
+          <w:rFonts w:ascii="Times New Roman" w:hAnsi="Times New Roman" w:cs="Times New Roman"/>
+        </w:rPr>
+      </w:pPr>
+    </w:p>
+    <w:p>
+      <w:pPr>
+        <w:pStyle w:val="ListParagraph"/>
+        <w:ind w:left="2160"/>
+        <w:rPr>
+          <w:rFonts w:ascii="Times New Roman" w:hAnsi="Times New Roman" w:cs="Times New Roman"/>
+        </w:rPr>
+      </w:pPr>
+    </w:p>
+    <w:p>
+      <w:pPr>
+        <w:pStyle w:val="ListParagraph"/>
+        <w:ind w:left="2160"/>
+        <w:rPr>
+          <w:rFonts w:ascii="Times New Roman" w:hAnsi="Times New Roman" w:cs="Times New Roman"/>
+        </w:rPr>
+      </w:pPr>
+    </w:p>
+    <w:p>
+      <w:pPr>
+        <w:pStyle w:val="ListParagraph"/>
+        <w:ind w:left="2160"/>
+        <w:rPr>
+          <w:rFonts w:ascii="Times New Roman" w:hAnsi="Times New Roman" w:cs="Times New Roman"/>
+        </w:rPr>
+      </w:pPr>
+    </w:p>
+    <w:p>
+      <w:pPr>
+        <w:pStyle w:val="ListParagraph"/>
+        <w:ind w:left="2160"/>
+        <w:rPr>
+          <w:rFonts w:ascii="Times New Roman" w:hAnsi="Times New Roman" w:cs="Times New Roman"/>
+        </w:rPr>
+      </w:pPr>
+    </w:p>
+    <w:p>
+      <w:pPr>
+        <w:pStyle w:val="ListParagraph"/>
+        <w:ind w:left="2160"/>
+        <w:rPr>
+          <w:rFonts w:ascii="Times New Roman" w:hAnsi="Times New Roman" w:cs="Times New Roman"/>
+        </w:rPr>
+      </w:pPr>
+    </w:p>
+    <w:p>
+      <w:pPr>
+        <w:pStyle w:val="ListParagraph"/>
+        <w:ind w:left="2160"/>
+        <w:rPr>
+          <w:rFonts w:ascii="Times New Roman" w:hAnsi="Times New Roman" w:cs="Times New Roman"/>
+        </w:rPr>
+      </w:pPr>
+    </w:p>
+    <w:p>
+      <w:pPr>
+        <w:pStyle w:val="ListParagraph"/>
+        <w:ind w:left="2160"/>
+        <w:rPr>
+          <w:rFonts w:ascii="Times New Roman" w:hAnsi="Times New Roman" w:cs="Times New Roman"/>
+        </w:rPr>
+      </w:pPr>
+    </w:p>
+    <w:p>
+      <w:pPr>
+        <w:pStyle w:val="ListParagraph"/>
+        <w:ind w:left="2160"/>
+        <w:rPr>
+          <w:rFonts w:ascii="Times New Roman" w:hAnsi="Times New Roman" w:cs="Times New Roman"/>
+        </w:rPr>
+      </w:pPr>
+    </w:p>
+    <w:p>
+      <w:pPr>
+        <w:pStyle w:val="ListParagraph"/>
+        <w:ind w:left="2160"/>
+        <w:rPr>
+          <w:rFonts w:ascii="Times New Roman" w:hAnsi="Times New Roman" w:cs="Times New Roman"/>
+        </w:rPr>
+      </w:pPr>
+    </w:p>
+    <w:p>
+      <w:pPr>
+        <w:pStyle w:val="ListParagraph"/>
+        <w:ind w:left="2160"/>
+        <w:rPr>
+          <w:rFonts w:ascii="Times New Roman" w:hAnsi="Times New Roman" w:cs="Times New Roman"/>
+        </w:rPr>
+      </w:pPr>
+    </w:p>
+    <w:p>
+      <w:pPr>
+        <w:pStyle w:val="ListParagraph"/>
+        <w:ind w:left="2160"/>
+        <w:rPr>
+          <w:rFonts w:ascii="Times New Roman" w:hAnsi="Times New Roman" w:cs="Times New Roman"/>
+        </w:rPr>
+      </w:pPr>
+    </w:p>
+    <w:p>
+      <w:pPr>
+        <w:pStyle w:val="ListParagraph"/>
+        <w:ind w:left="2160"/>
+        <w:rPr>
+          <w:rFonts w:ascii="Times New Roman" w:hAnsi="Times New Roman" w:cs="Times New Roman"/>
+        </w:rPr>
+      </w:pPr>
+    </w:p>
+    <w:p>
+      <w:pPr>
+        <w:pStyle w:val="ListParagraph"/>
+        <w:ind w:left="2160"/>
+        <w:rPr>
+          <w:rFonts w:ascii="Times New Roman" w:hAnsi="Times New Roman" w:cs="Times New Roman"/>
+        </w:rPr>
+      </w:pPr>
+    </w:p>
+    <w:p>
+      <w:pPr>
+        <w:pStyle w:val="ListParagraph"/>
+        <w:ind w:left="2160"/>
+        <w:rPr>
           <w:rFonts w:cs="Calibri"/>
         </w:rPr>
       </w:pPr>
@@ -3874,6 +4027,16 @@
         </w:rPr>
         <w:t>UNIVERSITAS DIPA MAKASSAR</w:t>
       </w:r>
+    </w:p>
+    <w:p>
+      <w:pPr>
+        <w:pStyle w:val="ListParagraph"/>
+        <w:ind w:left="2160"/>
+        <w:rPr>
+          <w:rFonts w:ascii="Times New Roman" w:hAnsi="Times New Roman" w:cs="Times New Roman"/>
+          <w:color w:val="F79646" w:themeColor="accent6"/>
+        </w:rPr>
+      </w:pPr>
     </w:p>
     <w:p>
       <w:pPr>

</xml_diff>